<commit_message>
Updated Challenge 4 Writeup
</commit_message>
<xml_diff>
--- a/NZCSC 2021/Challenge 4/Writeup.docx
+++ b/NZCSC 2021/Challenge 4/Writeup.docx
@@ -353,6 +353,275 @@
       <w:pPr>
         <w:ind w:left="720"/>
         <w:rPr>
+          <w:lang w:val="en-US"/>
+        </w:rPr>
+      </w:pPr>
+      <w:r>
+        <w:rPr>
+          <w:lang w:val="en-US"/>
+        </w:rPr>
+        <w:t xml:space="preserve">Then we have a whole bunch of random </w:t>
+      </w:r>
+      <w:proofErr w:type="spellStart"/>
+      <w:r>
+        <w:rPr>
+          <w:lang w:val="en-US"/>
+        </w:rPr>
+        <w:t>js</w:t>
+      </w:r>
+      <w:proofErr w:type="spellEnd"/>
+      <w:r>
+        <w:rPr>
+          <w:lang w:val="en-US"/>
+        </w:rPr>
+        <w:t xml:space="preserve"> functions:</w:t>
+      </w:r>
+    </w:p>
+    <w:p>
+      <w:pPr>
+        <w:pStyle w:val="ListParagraph"/>
+        <w:numPr>
+          <w:ilvl w:val="0"/>
+          <w:numId w:val="2"/>
+        </w:numPr>
+        <w:rPr>
+          <w:lang w:val="en-US"/>
+        </w:rPr>
+      </w:pPr>
+      <w:r>
+        <w:rPr>
+          <w:lang w:val="en-US"/>
+        </w:rPr>
+        <w:t xml:space="preserve">Print full name </w:t>
+      </w:r>
+      <w:r>
+        <w:rPr>
+          <w:i/>
+          <w:lang w:val="en-US"/>
+        </w:rPr>
+        <w:t>return `${</w:t>
+      </w:r>
+      <w:proofErr w:type="spellStart"/>
+      <w:r>
+        <w:rPr>
+          <w:i/>
+          <w:lang w:val="en-US"/>
+        </w:rPr>
+        <w:t>firstName</w:t>
+      </w:r>
+      <w:proofErr w:type="spellEnd"/>
+      <w:r>
+        <w:rPr>
+          <w:i/>
+          <w:lang w:val="en-US"/>
+        </w:rPr>
+        <w:t>} ${</w:t>
+      </w:r>
+      <w:proofErr w:type="spellStart"/>
+      <w:r>
+        <w:rPr>
+          <w:i/>
+          <w:lang w:val="en-US"/>
+        </w:rPr>
+        <w:t>lastName</w:t>
+      </w:r>
+      <w:proofErr w:type="spellEnd"/>
+      <w:r>
+        <w:rPr>
+          <w:i/>
+          <w:lang w:val="en-US"/>
+        </w:rPr>
+        <w:t>}`;</w:t>
+      </w:r>
+    </w:p>
+    <w:p>
+      <w:pPr>
+        <w:pStyle w:val="ListParagraph"/>
+        <w:numPr>
+          <w:ilvl w:val="0"/>
+          <w:numId w:val="2"/>
+        </w:numPr>
+        <w:rPr>
+          <w:lang w:val="en-US"/>
+        </w:rPr>
+      </w:pPr>
+      <w:r>
+        <w:rPr>
+          <w:lang w:val="en-US"/>
+        </w:rPr>
+        <w:t>Square a number</w:t>
+      </w:r>
+    </w:p>
+    <w:p>
+      <w:pPr>
+        <w:pStyle w:val="ListParagraph"/>
+        <w:numPr>
+          <w:ilvl w:val="0"/>
+          <w:numId w:val="2"/>
+        </w:numPr>
+        <w:rPr>
+          <w:lang w:val="en-US"/>
+        </w:rPr>
+      </w:pPr>
+      <w:r>
+        <w:rPr>
+          <w:lang w:val="en-US"/>
+        </w:rPr>
+        <w:t>Sum values in an array</w:t>
+      </w:r>
+    </w:p>
+    <w:p>
+      <w:pPr>
+        <w:pStyle w:val="ListParagraph"/>
+        <w:numPr>
+          <w:ilvl w:val="0"/>
+          <w:numId w:val="2"/>
+        </w:numPr>
+        <w:rPr>
+          <w:lang w:val="en-US"/>
+        </w:rPr>
+      </w:pPr>
+      <w:r>
+        <w:rPr>
+          <w:lang w:val="en-US"/>
+        </w:rPr>
+        <w:t>Sum even and odd numbers up to 100</w:t>
+      </w:r>
+    </w:p>
+    <w:p>
+      <w:pPr>
+        <w:pStyle w:val="ListParagraph"/>
+        <w:ind w:left="1080"/>
+        <w:rPr>
+          <w:lang w:val="en-US"/>
+        </w:rPr>
+      </w:pPr>
+    </w:p>
+    <w:p>
+      <w:pPr>
+        <w:pStyle w:val="ListParagraph"/>
+        <w:numPr>
+          <w:ilvl w:val="0"/>
+          <w:numId w:val="1"/>
+        </w:numPr>
+        <w:rPr>
+          <w:b/>
+          <w:lang w:val="en-US"/>
+        </w:rPr>
+      </w:pPr>
+      <w:r>
+        <w:rPr>
+          <w:lang w:val="en-US"/>
+        </w:rPr>
+        <w:t>I wonder if this script is actually being called</w:t>
+      </w:r>
+      <w:r>
+        <w:rPr>
+          <w:lang w:val="en-US"/>
+        </w:rPr>
+        <w:t xml:space="preserve"> or if anything is happening behind the scenes. S</w:t>
+      </w:r>
+      <w:r>
+        <w:rPr>
+          <w:lang w:val="en-US"/>
+        </w:rPr>
+        <w:t xml:space="preserve">o do a bit of poking with </w:t>
+      </w:r>
+      <w:proofErr w:type="spellStart"/>
+      <w:r>
+        <w:rPr>
+          <w:lang w:val="en-US"/>
+        </w:rPr>
+        <w:t>Burpsuite</w:t>
+      </w:r>
+      <w:proofErr w:type="spellEnd"/>
+      <w:r>
+        <w:rPr>
+          <w:lang w:val="en-US"/>
+        </w:rPr>
+        <w:t>.</w:t>
+      </w:r>
+    </w:p>
+    <w:p>
+      <w:pPr>
+        <w:rPr>
+          <w:b/>
+          <w:lang w:val="en-US"/>
+        </w:rPr>
+      </w:pPr>
+    </w:p>
+    <w:p>
+      <w:pPr>
+        <w:pStyle w:val="ListParagraph"/>
+        <w:numPr>
+          <w:ilvl w:val="0"/>
+          <w:numId w:val="1"/>
+        </w:numPr>
+        <w:rPr>
+          <w:b/>
+          <w:lang w:val="en-US"/>
+        </w:rPr>
+      </w:pPr>
+      <w:r>
+        <w:rPr>
+          <w:lang w:val="en-US"/>
+        </w:rPr>
+        <w:t>Starting from scratch I now tried to unpack the image file.</w:t>
+      </w:r>
+      <w:r>
+        <w:rPr>
+          <w:lang w:val="en-US"/>
+        </w:rPr>
+        <w:t xml:space="preserve"> </w:t>
+      </w:r>
+      <w:proofErr w:type="spellStart"/>
+      <w:r>
+        <w:rPr>
+          <w:lang w:val="en-US"/>
+        </w:rPr>
+        <w:t>Exiftool</w:t>
+      </w:r>
+      <w:proofErr w:type="spellEnd"/>
+      <w:r>
+        <w:rPr>
+          <w:lang w:val="en-US"/>
+        </w:rPr>
+        <w:t xml:space="preserve"> </w:t>
+      </w:r>
+      <w:r>
+        <w:rPr>
+          <w:lang w:val="en-US"/>
+        </w:rPr>
+        <w:t xml:space="preserve">and </w:t>
+      </w:r>
+      <w:proofErr w:type="spellStart"/>
+      <w:r>
+        <w:rPr>
+          <w:lang w:val="en-US"/>
+        </w:rPr>
+        <w:t>binwalk</w:t>
+      </w:r>
+      <w:proofErr w:type="spellEnd"/>
+      <w:r>
+        <w:rPr>
+          <w:lang w:val="en-US"/>
+        </w:rPr>
+        <w:t xml:space="preserve"> don’t reveal anything particularly unique.</w:t>
+      </w:r>
+    </w:p>
+    <w:p>
+      <w:pPr>
+        <w:pStyle w:val="ListParagraph"/>
+        <w:rPr>
+          <w:b/>
+          <w:lang w:val="en-US"/>
+        </w:rPr>
+      </w:pPr>
+    </w:p>
+    <w:p>
+      <w:pPr>
+        <w:pStyle w:val="ListParagraph"/>
+        <w:rPr>
           <w:b/>
           <w:lang w:val="en-US"/>
         </w:rPr>
@@ -362,11 +631,12 @@
           <w:noProof/>
           <w:lang w:eastAsia="en-NZ"/>
         </w:rPr>
+        <w:lastRenderedPageBreak/>
         <w:drawing>
-          <wp:inline distT="0" distB="0" distL="0" distR="0" wp14:anchorId="732EBC47" wp14:editId="2AAC4749">
-            <wp:extent cx="3743325" cy="1066800"/>
-            <wp:effectExtent l="0" t="0" r="9525" b="0"/>
-            <wp:docPr id="4" name="Picture 4"/>
+          <wp:inline distT="0" distB="0" distL="0" distR="0" wp14:anchorId="0F865527" wp14:editId="33C66C95">
+            <wp:extent cx="1828800" cy="1261001"/>
+            <wp:effectExtent l="0" t="0" r="0" b="0"/>
+            <wp:docPr id="7" name="Picture 7"/>
             <wp:cNvGraphicFramePr>
               <a:graphicFrameLocks xmlns:a="http://schemas.openxmlformats.org/drawingml/2006/main" noChangeAspect="1"/>
             </wp:cNvGraphicFramePr>
@@ -386,486 +656,6 @@
                   <pic:spPr>
                     <a:xfrm>
                       <a:off x="0" y="0"/>
-                      <a:ext cx="3743325" cy="1066800"/>
-                    </a:xfrm>
-                    <a:prstGeom prst="rect">
-                      <a:avLst/>
-                    </a:prstGeom>
-                  </pic:spPr>
-                </pic:pic>
-              </a:graphicData>
-            </a:graphic>
-          </wp:inline>
-        </w:drawing>
-      </w:r>
-    </w:p>
-    <w:p>
-      <w:pPr>
-        <w:ind w:left="720"/>
-        <w:rPr>
-          <w:lang w:val="en-US"/>
-        </w:rPr>
-      </w:pPr>
-      <w:r>
-        <w:rPr>
-          <w:lang w:val="en-US"/>
-        </w:rPr>
-        <w:t>Sum = 30;</w:t>
-      </w:r>
-    </w:p>
-    <w:p>
-      <w:pPr>
-        <w:ind w:left="720"/>
-        <w:rPr>
-          <w:lang w:val="en-US"/>
-        </w:rPr>
-      </w:pPr>
-      <w:r>
-        <w:rPr>
-          <w:noProof/>
-          <w:lang w:eastAsia="en-NZ"/>
-        </w:rPr>
-        <w:drawing>
-          <wp:inline distT="0" distB="0" distL="0" distR="0" wp14:anchorId="334148CB" wp14:editId="0EB6B13A">
-            <wp:extent cx="5238750" cy="647700"/>
-            <wp:effectExtent l="0" t="0" r="0" b="0"/>
-            <wp:docPr id="5" name="Picture 5"/>
-            <wp:cNvGraphicFramePr>
-              <a:graphicFrameLocks xmlns:a="http://schemas.openxmlformats.org/drawingml/2006/main" noChangeAspect="1"/>
-            </wp:cNvGraphicFramePr>
-            <a:graphic xmlns:a="http://schemas.openxmlformats.org/drawingml/2006/main">
-              <a:graphicData uri="http://schemas.openxmlformats.org/drawingml/2006/picture">
-                <pic:pic xmlns:pic="http://schemas.openxmlformats.org/drawingml/2006/picture">
-                  <pic:nvPicPr>
-                    <pic:cNvPr id="1" name=""/>
-                    <pic:cNvPicPr/>
-                  </pic:nvPicPr>
-                  <pic:blipFill>
-                    <a:blip r:embed="rId9"/>
-                    <a:stretch>
-                      <a:fillRect/>
-                    </a:stretch>
-                  </pic:blipFill>
-                  <pic:spPr>
-                    <a:xfrm>
-                      <a:off x="0" y="0"/>
-                      <a:ext cx="5238750" cy="647700"/>
-                    </a:xfrm>
-                    <a:prstGeom prst="rect">
-                      <a:avLst/>
-                    </a:prstGeom>
-                  </pic:spPr>
-                </pic:pic>
-              </a:graphicData>
-            </a:graphic>
-          </wp:inline>
-        </w:drawing>
-      </w:r>
-    </w:p>
-    <w:p>
-      <w:pPr>
-        <w:ind w:left="720"/>
-        <w:rPr>
-          <w:lang w:val="en-US"/>
-        </w:rPr>
-      </w:pPr>
-      <w:r>
-        <w:rPr>
-          <w:lang w:val="en-US"/>
-        </w:rPr>
-        <w:t>Sum = 30;</w:t>
-      </w:r>
-    </w:p>
-    <w:p>
-      <w:pPr>
-        <w:ind w:left="720"/>
-        <w:rPr>
-          <w:lang w:val="en-US"/>
-        </w:rPr>
-      </w:pPr>
-      <w:r>
-        <w:rPr>
-          <w:noProof/>
-          <w:lang w:eastAsia="en-NZ"/>
-        </w:rPr>
-        <w:drawing>
-          <wp:inline distT="0" distB="0" distL="0" distR="0" wp14:anchorId="312BCC09" wp14:editId="46081982">
-            <wp:extent cx="4924425" cy="628650"/>
-            <wp:effectExtent l="0" t="0" r="9525" b="0"/>
-            <wp:docPr id="6" name="Picture 6"/>
-            <wp:cNvGraphicFramePr>
-              <a:graphicFrameLocks xmlns:a="http://schemas.openxmlformats.org/drawingml/2006/main" noChangeAspect="1"/>
-            </wp:cNvGraphicFramePr>
-            <a:graphic xmlns:a="http://schemas.openxmlformats.org/drawingml/2006/main">
-              <a:graphicData uri="http://schemas.openxmlformats.org/drawingml/2006/picture">
-                <pic:pic xmlns:pic="http://schemas.openxmlformats.org/drawingml/2006/picture">
-                  <pic:nvPicPr>
-                    <pic:cNvPr id="1" name=""/>
-                    <pic:cNvPicPr/>
-                  </pic:nvPicPr>
-                  <pic:blipFill>
-                    <a:blip r:embed="rId10"/>
-                    <a:stretch>
-                      <a:fillRect/>
-                    </a:stretch>
-                  </pic:blipFill>
-                  <pic:spPr>
-                    <a:xfrm>
-                      <a:off x="0" y="0"/>
-                      <a:ext cx="4924425" cy="628650"/>
-                    </a:xfrm>
-                    <a:prstGeom prst="rect">
-                      <a:avLst/>
-                    </a:prstGeom>
-                  </pic:spPr>
-                </pic:pic>
-              </a:graphicData>
-            </a:graphic>
-          </wp:inline>
-        </w:drawing>
-      </w:r>
-    </w:p>
-    <w:p>
-      <w:pPr>
-        <w:ind w:left="720"/>
-        <w:rPr>
-          <w:lang w:val="en-US"/>
-        </w:rPr>
-      </w:pPr>
-      <w:r>
-        <w:rPr>
-          <w:lang w:val="en-US"/>
-        </w:rPr>
-        <w:lastRenderedPageBreak/>
-        <w:t>Now the value 30 is actually returned.</w:t>
-      </w:r>
-    </w:p>
-    <w:p>
-      <w:pPr>
-        <w:ind w:left="720"/>
-        <w:rPr>
-          <w:lang w:val="en-US"/>
-        </w:rPr>
-      </w:pPr>
-      <w:r>
-        <w:rPr>
-          <w:lang w:val="en-US"/>
-        </w:rPr>
-        <w:t xml:space="preserve">Then we have a whole bunch of random </w:t>
-      </w:r>
-      <w:proofErr w:type="spellStart"/>
-      <w:r>
-        <w:rPr>
-          <w:lang w:val="en-US"/>
-        </w:rPr>
-        <w:t>js</w:t>
-      </w:r>
-      <w:proofErr w:type="spellEnd"/>
-      <w:r>
-        <w:rPr>
-          <w:lang w:val="en-US"/>
-        </w:rPr>
-        <w:t xml:space="preserve"> functions:</w:t>
-      </w:r>
-    </w:p>
-    <w:p>
-      <w:pPr>
-        <w:pStyle w:val="ListParagraph"/>
-        <w:numPr>
-          <w:ilvl w:val="0"/>
-          <w:numId w:val="2"/>
-        </w:numPr>
-        <w:rPr>
-          <w:lang w:val="en-US"/>
-        </w:rPr>
-      </w:pPr>
-      <w:r>
-        <w:rPr>
-          <w:lang w:val="en-US"/>
-        </w:rPr>
-        <w:t xml:space="preserve">Print full name </w:t>
-      </w:r>
-      <w:r>
-        <w:rPr>
-          <w:i/>
-          <w:lang w:val="en-US"/>
-        </w:rPr>
-        <w:t>return `${</w:t>
-      </w:r>
-      <w:proofErr w:type="spellStart"/>
-      <w:r>
-        <w:rPr>
-          <w:i/>
-          <w:lang w:val="en-US"/>
-        </w:rPr>
-        <w:t>firstName</w:t>
-      </w:r>
-      <w:proofErr w:type="spellEnd"/>
-      <w:r>
-        <w:rPr>
-          <w:i/>
-          <w:lang w:val="en-US"/>
-        </w:rPr>
-        <w:t>} ${</w:t>
-      </w:r>
-      <w:proofErr w:type="spellStart"/>
-      <w:r>
-        <w:rPr>
-          <w:i/>
-          <w:lang w:val="en-US"/>
-        </w:rPr>
-        <w:t>lastName</w:t>
-      </w:r>
-      <w:proofErr w:type="spellEnd"/>
-      <w:r>
-        <w:rPr>
-          <w:i/>
-          <w:lang w:val="en-US"/>
-        </w:rPr>
-        <w:t>}`;</w:t>
-      </w:r>
-    </w:p>
-    <w:p>
-      <w:pPr>
-        <w:pStyle w:val="ListParagraph"/>
-        <w:numPr>
-          <w:ilvl w:val="0"/>
-          <w:numId w:val="2"/>
-        </w:numPr>
-        <w:rPr>
-          <w:lang w:val="en-US"/>
-        </w:rPr>
-      </w:pPr>
-      <w:r>
-        <w:rPr>
-          <w:lang w:val="en-US"/>
-        </w:rPr>
-        <w:t>Square a number</w:t>
-      </w:r>
-    </w:p>
-    <w:p>
-      <w:pPr>
-        <w:pStyle w:val="ListParagraph"/>
-        <w:numPr>
-          <w:ilvl w:val="0"/>
-          <w:numId w:val="2"/>
-        </w:numPr>
-        <w:rPr>
-          <w:lang w:val="en-US"/>
-        </w:rPr>
-      </w:pPr>
-      <w:r>
-        <w:rPr>
-          <w:lang w:val="en-US"/>
-        </w:rPr>
-        <w:t>Sum values in an array</w:t>
-      </w:r>
-    </w:p>
-    <w:p>
-      <w:pPr>
-        <w:pStyle w:val="ListParagraph"/>
-        <w:numPr>
-          <w:ilvl w:val="0"/>
-          <w:numId w:val="2"/>
-        </w:numPr>
-        <w:rPr>
-          <w:lang w:val="en-US"/>
-        </w:rPr>
-      </w:pPr>
-      <w:r>
-        <w:rPr>
-          <w:lang w:val="en-US"/>
-        </w:rPr>
-        <w:t>Sum even and odd numbers up to 100</w:t>
-      </w:r>
-    </w:p>
-    <w:p>
-      <w:pPr>
-        <w:pStyle w:val="ListParagraph"/>
-        <w:ind w:left="1080"/>
-        <w:rPr>
-          <w:lang w:val="en-US"/>
-        </w:rPr>
-      </w:pPr>
-    </w:p>
-    <w:p>
-      <w:pPr>
-        <w:pStyle w:val="ListParagraph"/>
-        <w:numPr>
-          <w:ilvl w:val="0"/>
-          <w:numId w:val="1"/>
-        </w:numPr>
-        <w:rPr>
-          <w:b/>
-          <w:lang w:val="en-US"/>
-        </w:rPr>
-      </w:pPr>
-      <w:r>
-        <w:rPr>
-          <w:lang w:val="en-US"/>
-        </w:rPr>
-        <w:t>I wonder if this script is actually being called</w:t>
-      </w:r>
-      <w:r>
-        <w:rPr>
-          <w:lang w:val="en-US"/>
-        </w:rPr>
-        <w:t xml:space="preserve"> or if anything is happening behind the scenes. S</w:t>
-      </w:r>
-      <w:r>
-        <w:rPr>
-          <w:lang w:val="en-US"/>
-        </w:rPr>
-        <w:t xml:space="preserve">o do a bit of poking with </w:t>
-      </w:r>
-      <w:proofErr w:type="spellStart"/>
-      <w:r>
-        <w:rPr>
-          <w:lang w:val="en-US"/>
-        </w:rPr>
-        <w:t>Burpsuite</w:t>
-      </w:r>
-      <w:proofErr w:type="spellEnd"/>
-      <w:r>
-        <w:rPr>
-          <w:lang w:val="en-US"/>
-        </w:rPr>
-        <w:t>.</w:t>
-      </w:r>
-    </w:p>
-    <w:p>
-      <w:pPr>
-        <w:rPr>
-          <w:b/>
-          <w:lang w:val="en-US"/>
-        </w:rPr>
-      </w:pPr>
-    </w:p>
-    <w:p>
-      <w:pPr>
-        <w:pStyle w:val="ListParagraph"/>
-        <w:numPr>
-          <w:ilvl w:val="0"/>
-          <w:numId w:val="1"/>
-        </w:numPr>
-        <w:rPr>
-          <w:b/>
-          <w:lang w:val="en-US"/>
-        </w:rPr>
-      </w:pPr>
-      <w:r>
-        <w:rPr>
-          <w:lang w:val="en-US"/>
-        </w:rPr>
-        <w:t xml:space="preserve">I attempted to run the JavaScript in my browser console. It doesn’t seem like </w:t>
-      </w:r>
-      <w:r>
-        <w:rPr>
-          <w:lang w:val="en-US"/>
-        </w:rPr>
-        <w:t>it is configured correctly to b</w:t>
-      </w:r>
-      <w:r>
-        <w:rPr>
-          <w:lang w:val="en-US"/>
-        </w:rPr>
-        <w:t>e run.</w:t>
-      </w:r>
-    </w:p>
-    <w:p>
-      <w:pPr>
-        <w:pStyle w:val="ListParagraph"/>
-        <w:rPr>
-          <w:b/>
-          <w:lang w:val="en-US"/>
-        </w:rPr>
-      </w:pPr>
-    </w:p>
-    <w:p>
-      <w:pPr>
-        <w:pStyle w:val="ListParagraph"/>
-        <w:numPr>
-          <w:ilvl w:val="0"/>
-          <w:numId w:val="1"/>
-        </w:numPr>
-        <w:rPr>
-          <w:b/>
-          <w:lang w:val="en-US"/>
-        </w:rPr>
-      </w:pPr>
-      <w:r>
-        <w:rPr>
-          <w:lang w:val="en-US"/>
-        </w:rPr>
-        <w:t>Starting from scratch I now tried to unpack the image file.</w:t>
-      </w:r>
-      <w:r>
-        <w:rPr>
-          <w:lang w:val="en-US"/>
-        </w:rPr>
-        <w:t xml:space="preserve"> </w:t>
-      </w:r>
-      <w:proofErr w:type="spellStart"/>
-      <w:r>
-        <w:rPr>
-          <w:lang w:val="en-US"/>
-        </w:rPr>
-        <w:t>Exiftool</w:t>
-      </w:r>
-      <w:proofErr w:type="spellEnd"/>
-      <w:r>
-        <w:rPr>
-          <w:lang w:val="en-US"/>
-        </w:rPr>
-        <w:t xml:space="preserve"> is the first go to.</w:t>
-      </w:r>
-    </w:p>
-    <w:p>
-      <w:pPr>
-        <w:pStyle w:val="ListParagraph"/>
-        <w:rPr>
-          <w:b/>
-          <w:lang w:val="en-US"/>
-        </w:rPr>
-      </w:pPr>
-    </w:p>
-    <w:p>
-      <w:pPr>
-        <w:pStyle w:val="ListParagraph"/>
-        <w:rPr>
-          <w:b/>
-          <w:lang w:val="en-US"/>
-        </w:rPr>
-      </w:pPr>
-      <w:r>
-        <w:rPr>
-          <w:noProof/>
-          <w:lang w:eastAsia="en-NZ"/>
-        </w:rPr>
-        <w:drawing>
-          <wp:inline distT="0" distB="0" distL="0" distR="0" wp14:anchorId="0F865527" wp14:editId="33C66C95">
-            <wp:extent cx="1828800" cy="1261001"/>
-            <wp:effectExtent l="0" t="0" r="0" b="0"/>
-            <wp:docPr id="7" name="Picture 7"/>
-            <wp:cNvGraphicFramePr>
-              <a:graphicFrameLocks xmlns:a="http://schemas.openxmlformats.org/drawingml/2006/main" noChangeAspect="1"/>
-            </wp:cNvGraphicFramePr>
-            <a:graphic xmlns:a="http://schemas.openxmlformats.org/drawingml/2006/main">
-              <a:graphicData uri="http://schemas.openxmlformats.org/drawingml/2006/picture">
-                <pic:pic xmlns:pic="http://schemas.openxmlformats.org/drawingml/2006/picture">
-                  <pic:nvPicPr>
-                    <pic:cNvPr id="1" name=""/>
-                    <pic:cNvPicPr/>
-                  </pic:nvPicPr>
-                  <pic:blipFill>
-                    <a:blip r:embed="rId11"/>
-                    <a:stretch>
-                      <a:fillRect/>
-                    </a:stretch>
-                  </pic:blipFill>
-                  <pic:spPr>
-                    <a:xfrm>
-                      <a:off x="0" y="0"/>
                       <a:ext cx="1835283" cy="1265471"/>
                     </a:xfrm>
                     <a:prstGeom prst="rect">
@@ -891,21 +681,11 @@
     <w:p>
       <w:pPr>
         <w:pStyle w:val="ListParagraph"/>
-        <w:numPr>
-          <w:ilvl w:val="0"/>
-          <w:numId w:val="1"/>
-        </w:numPr>
         <w:rPr>
           <w:b/>
           <w:lang w:val="en-US"/>
         </w:rPr>
       </w:pPr>
-      <w:r>
-        <w:rPr>
-          <w:lang w:val="en-US"/>
-        </w:rPr>
-        <w:t>Next I have a look at binwalk.</w:t>
-      </w:r>
       <w:bookmarkStart w:id="0" w:name="_GoBack"/>
       <w:bookmarkEnd w:id="0"/>
     </w:p>

</xml_diff>